<commit_message>
Modified Overview part Talgat
</commit_message>
<xml_diff>
--- a/Requirements/requirements_specification.docx
+++ b/Requirements/requirements_specification.docx
@@ -368,7 +368,6 @@
       </w:pPr>
       <w:bookmarkStart w:id="0" w:name="_gjdgxs" w:colFirst="0" w:colLast="0"/>
       <w:bookmarkEnd w:id="0"/>
-      <w:proofErr w:type="spellStart"/>
       <w:r>
         <w:rPr>
           <w:b/>
@@ -376,29 +375,8 @@
           <w:sz w:val="44"/>
           <w:szCs w:val="44"/>
         </w:rPr>
-        <w:t>Haukainga</w:t>
-      </w:r>
-      <w:proofErr w:type="spellEnd"/>
-      <w:r>
-        <w:rPr>
-          <w:b/>
-          <w:color w:val="000000"/>
-          <w:sz w:val="44"/>
-          <w:szCs w:val="44"/>
-        </w:rPr>
-        <w:t xml:space="preserve"> </w:t>
-      </w:r>
-      <w:proofErr w:type="spellStart"/>
-      <w:r>
-        <w:rPr>
-          <w:b/>
-          <w:color w:val="000000"/>
-          <w:sz w:val="44"/>
-          <w:szCs w:val="44"/>
-        </w:rPr>
-        <w:t>HomeWinds</w:t>
-      </w:r>
-      <w:proofErr w:type="spellEnd"/>
+        <w:t>Haukainga HomeWinds</w:t>
+      </w:r>
     </w:p>
     <w:p>
       <w:pPr>
@@ -2333,6 +2311,91 @@
       <w:bookmarkEnd w:id="4"/>
     </w:p>
     <w:p>
+      <w:r>
+        <w:t>The main goal of the Haukainga Home Winds project is to make a website where you can easily book places to stay</w:t>
+      </w:r>
+      <w:r>
+        <w:t xml:space="preserve"> throughout back-country of New Zealand</w:t>
+      </w:r>
+      <w:r>
+        <w:t xml:space="preserve">. But what's special is that this website will focus on Maori culture and traditions. </w:t>
+      </w:r>
+      <w:r>
+        <w:t xml:space="preserve">The website </w:t>
+      </w:r>
+      <w:r>
+        <w:t xml:space="preserve">will </w:t>
+      </w:r>
+      <w:r>
+        <w:t>give</w:t>
+      </w:r>
+      <w:r>
+        <w:t xml:space="preserve"> you a different and unique experience compared to regular booking websites like Air B&amp;B, Bachcare, or Booking.com.</w:t>
+      </w:r>
+    </w:p>
+    <w:p>
+      <w:pPr>
+        <w:pStyle w:val="Heading2"/>
+        <w:ind w:firstLine="187"/>
+      </w:pPr>
+      <w:bookmarkStart w:id="5" w:name="_Toc142765328"/>
+      <w:r>
+        <w:t xml:space="preserve">1.2 </w:t>
+      </w:r>
+      <w:r>
+        <w:tab/>
+        <w:t>Business Context</w:t>
+      </w:r>
+      <w:bookmarkEnd w:id="5"/>
+    </w:p>
+    <w:p>
+      <w:r>
+        <w:t xml:space="preserve">At the heart of this project is a New Zealand-based client with a deep connection to its Maori </w:t>
+      </w:r>
+      <w:r>
+        <w:t>culture</w:t>
+      </w:r>
+      <w:r>
+        <w:t xml:space="preserve">. As a fully Maori-owned </w:t>
+      </w:r>
+      <w:r>
+        <w:t>company</w:t>
+      </w:r>
+      <w:r>
+        <w:t xml:space="preserve">, </w:t>
+      </w:r>
+      <w:r>
+        <w:t>it offers to local in urban and back-country are</w:t>
+      </w:r>
+      <w:r>
+        <w:t>a</w:t>
+      </w:r>
+      <w:r>
+        <w:t>s to rent their properties and get actual targeted market cu</w:t>
+      </w:r>
+      <w:r>
+        <w:t>stomers</w:t>
+      </w:r>
+      <w:r>
+        <w:t>. The primary ambition is to provide visitors with an authentic and immersive encounter with Maori traditions and lifestyle, delivering a truly genuine experience.</w:t>
+      </w:r>
+    </w:p>
+    <w:p>
+      <w:pPr>
+        <w:pStyle w:val="Heading2"/>
+        <w:ind w:firstLine="187"/>
+      </w:pPr>
+      <w:bookmarkStart w:id="6" w:name="_Toc142765329"/>
+      <w:r>
+        <w:t xml:space="preserve">1.3 </w:t>
+      </w:r>
+      <w:r>
+        <w:tab/>
+        <w:t>Scope</w:t>
+      </w:r>
+      <w:bookmarkEnd w:id="6"/>
+    </w:p>
+    <w:p>
       <w:pPr>
         <w:pBdr>
           <w:top w:val="nil"/>
@@ -2346,149 +2409,24 @@
           <w:tab w:val="left" w:pos="1440"/>
           <w:tab w:val="right" w:pos="9360"/>
         </w:tabs>
-      </w:pPr>
-      <w:r>
-        <w:t xml:space="preserve">The purpose of the </w:t>
-      </w:r>
-      <w:proofErr w:type="spellStart"/>
-      <w:r>
-        <w:t>Haukainga</w:t>
-      </w:r>
-      <w:proofErr w:type="spellEnd"/>
-      <w:r>
-        <w:t xml:space="preserve"> Home Winds project is to design and develop a web-based property booking system. With a strong focus on </w:t>
-      </w:r>
-      <w:proofErr w:type="spellStart"/>
-      <w:r>
-        <w:t>Maori</w:t>
-      </w:r>
-      <w:proofErr w:type="spellEnd"/>
-      <w:r>
-        <w:t xml:space="preserve"> themes and culture, this website aims to provide a unique experience that differs from ordinary booking sites like Air B&amp;B, </w:t>
-      </w:r>
-      <w:proofErr w:type="spellStart"/>
-      <w:r>
-        <w:t>Bachcare</w:t>
-      </w:r>
-      <w:proofErr w:type="spellEnd"/>
-      <w:r>
-        <w:t xml:space="preserve">, Booking.com, etc. </w:t>
-      </w:r>
-    </w:p>
-    <w:p>
-      <w:pPr>
-        <w:pStyle w:val="Heading2"/>
-        <w:ind w:firstLine="187"/>
         <w:rPr>
-          <w:rFonts w:ascii="Arial" w:eastAsia="Arial" w:hAnsi="Arial" w:cs="Arial"/>
-          <w:b w:val="0"/>
-          <w:i/>
-          <w:color w:val="000000"/>
-          <w:sz w:val="20"/>
-          <w:szCs w:val="20"/>
+          <w:b/>
+          <w:bCs/>
         </w:rPr>
       </w:pPr>
-      <w:bookmarkStart w:id="5" w:name="_Toc142765328"/>
-      <w:r>
-        <w:t xml:space="preserve">1.2 </w:t>
-      </w:r>
-      <w:r>
-        <w:tab/>
-        <w:t>Business Context</w:t>
-      </w:r>
-      <w:bookmarkEnd w:id="5"/>
-    </w:p>
-    <w:p>
-      <w:pPr>
-        <w:pBdr>
-          <w:top w:val="nil"/>
-          <w:left w:val="nil"/>
-          <w:bottom w:val="nil"/>
-          <w:right w:val="nil"/>
-          <w:between w:val="nil"/>
-        </w:pBdr>
-        <w:tabs>
-          <w:tab w:val="left" w:pos="720"/>
-          <w:tab w:val="left" w:pos="1440"/>
-          <w:tab w:val="right" w:pos="9360"/>
-        </w:tabs>
-      </w:pPr>
-      <w:r>
-        <w:t xml:space="preserve">The client is New Zealand based and 100% </w:t>
-      </w:r>
-      <w:proofErr w:type="spellStart"/>
-      <w:r>
-        <w:t>Maori</w:t>
-      </w:r>
-      <w:proofErr w:type="spellEnd"/>
-      <w:r>
-        <w:t xml:space="preserve"> owned. Providing properties in major cities and back-country regions, they aim to deliver an authentic </w:t>
-      </w:r>
-      <w:proofErr w:type="spellStart"/>
-      <w:r>
-        <w:t>Maori</w:t>
-      </w:r>
-      <w:proofErr w:type="spellEnd"/>
-      <w:r>
-        <w:t xml:space="preserve"> experience.</w:t>
-      </w:r>
-    </w:p>
-    <w:p>
-      <w:pPr>
-        <w:pStyle w:val="Heading2"/>
-        <w:ind w:firstLine="187"/>
-      </w:pPr>
-      <w:bookmarkStart w:id="6" w:name="_Toc142765329"/>
-      <w:r>
-        <w:t xml:space="preserve">1.3 </w:t>
-      </w:r>
-      <w:r>
-        <w:tab/>
-        <w:t>Scope</w:t>
-      </w:r>
-      <w:bookmarkEnd w:id="6"/>
-    </w:p>
-    <w:p>
-      <w:pPr>
-        <w:pBdr>
-          <w:top w:val="nil"/>
-          <w:left w:val="nil"/>
-          <w:bottom w:val="nil"/>
-          <w:right w:val="nil"/>
-          <w:between w:val="nil"/>
-        </w:pBdr>
-        <w:tabs>
-          <w:tab w:val="left" w:pos="720"/>
-          <w:tab w:val="left" w:pos="1440"/>
-          <w:tab w:val="right" w:pos="9360"/>
-        </w:tabs>
-      </w:pPr>
-      <w:r>
-        <w:t>Includes:</w:t>
-      </w:r>
-    </w:p>
-    <w:p>
-      <w:pPr>
-        <w:numPr>
-          <w:ilvl w:val="0"/>
-          <w:numId w:val="6"/>
-        </w:numPr>
-        <w:pBdr>
-          <w:top w:val="nil"/>
-          <w:left w:val="nil"/>
-          <w:bottom w:val="nil"/>
-          <w:right w:val="nil"/>
-          <w:between w:val="nil"/>
-        </w:pBdr>
-        <w:tabs>
-          <w:tab w:val="left" w:pos="720"/>
-          <w:tab w:val="left" w:pos="1440"/>
-          <w:tab w:val="right" w:pos="9360"/>
-        </w:tabs>
-        <w:spacing w:after="0"/>
-      </w:pPr>
-      <w:r>
-        <w:t>Requirements analysis</w:t>
+      <w:r>
+        <w:rPr>
+          <w:b/>
+          <w:bCs/>
+        </w:rPr>
+        <w:t>In Scope</w:t>
+      </w:r>
+      <w:r>
+        <w:rPr>
+          <w:b/>
+          <w:bCs/>
+        </w:rPr>
+        <w:t>:</w:t>
       </w:r>
     </w:p>
     <w:p>
@@ -2512,7 +2450,10 @@
         <w:spacing w:after="0"/>
       </w:pPr>
       <w:r>
-        <w:t>Design, development, testing, and implementation of the website</w:t>
+        <w:t>Thoroughly understanding the needs and expectations of the project stakeholders to ensure all aspects are accounted for</w:t>
+      </w:r>
+      <w:r>
+        <w:t xml:space="preserve">. </w:t>
       </w:r>
     </w:p>
     <w:p>
@@ -2533,13 +2474,33 @@
           <w:tab w:val="left" w:pos="1440"/>
           <w:tab w:val="right" w:pos="9360"/>
         </w:tabs>
-      </w:pPr>
-      <w:r>
-        <w:t>Documentation</w:t>
-      </w:r>
-    </w:p>
-    <w:p>
-      <w:pPr>
+        <w:spacing w:after="0"/>
+      </w:pPr>
+      <w:r>
+        <w:t>Developing</w:t>
+      </w:r>
+      <w:r>
+        <w:t xml:space="preserve"> the website's layout, features, and functionality, followed by </w:t>
+      </w:r>
+      <w:r>
+        <w:t>various</w:t>
+      </w:r>
+      <w:r>
+        <w:t xml:space="preserve"> testing to ensure a </w:t>
+      </w:r>
+      <w:r>
+        <w:t>better</w:t>
+      </w:r>
+      <w:r>
+        <w:t xml:space="preserve"> user experience, and finally launching the website for public use.</w:t>
+      </w:r>
+    </w:p>
+    <w:p>
+      <w:pPr>
+        <w:numPr>
+          <w:ilvl w:val="0"/>
+          <w:numId w:val="7"/>
+        </w:numPr>
         <w:pBdr>
           <w:top w:val="nil"/>
           <w:left w:val="nil"/>
@@ -2552,9 +2513,50 @@
           <w:tab w:val="left" w:pos="1440"/>
           <w:tab w:val="right" w:pos="9360"/>
         </w:tabs>
-      </w:pPr>
-      <w:r>
-        <w:t>Excludes:</w:t>
+        <w:spacing w:after="0"/>
+      </w:pPr>
+      <w:r>
+        <w:t xml:space="preserve">Creating clear and </w:t>
+      </w:r>
+      <w:r>
+        <w:t>organized</w:t>
+      </w:r>
+      <w:r>
+        <w:t xml:space="preserve"> documentation that outlines the project's processes, functionalities, and user instructions.</w:t>
+      </w:r>
+    </w:p>
+    <w:p>
+      <w:pPr>
+        <w:pBdr>
+          <w:top w:val="nil"/>
+          <w:left w:val="nil"/>
+          <w:bottom w:val="nil"/>
+          <w:right w:val="nil"/>
+          <w:between w:val="nil"/>
+        </w:pBdr>
+        <w:tabs>
+          <w:tab w:val="left" w:pos="720"/>
+          <w:tab w:val="left" w:pos="1440"/>
+          <w:tab w:val="right" w:pos="9360"/>
+        </w:tabs>
+        <w:rPr>
+          <w:b/>
+          <w:bCs/>
+        </w:rPr>
+      </w:pPr>
+      <w:r>
+        <w:rPr>
+          <w:b/>
+          <w:bCs/>
+        </w:rPr>
+        <w:t>Out of Scope</w:t>
+      </w:r>
+      <w:r>
+        <w:rPr>
+          <w:b/>
+          <w:bCs/>
+        </w:rPr>
+        <w:t>:</w:t>
       </w:r>
     </w:p>
     <w:p>
@@ -2578,7 +2580,16 @@
         <w:spacing w:after="0"/>
       </w:pPr>
       <w:r>
-        <w:t>Maintenance of the website</w:t>
+        <w:t>After project successful completion and passing to customer</w:t>
+      </w:r>
+      <w:r>
+        <w:t>,</w:t>
+      </w:r>
+      <w:r>
+        <w:t xml:space="preserve"> required </w:t>
+      </w:r>
+      <w:r>
+        <w:t>maintenance and updates to the website are not within the project's scope.</w:t>
       </w:r>
     </w:p>
     <w:p>
@@ -2600,13 +2611,8 @@
           <w:tab w:val="right" w:pos="9360"/>
         </w:tabs>
       </w:pPr>
-      <w:proofErr w:type="gramStart"/>
-      <w:r>
-        <w:t>On-premise</w:t>
-      </w:r>
-      <w:proofErr w:type="gramEnd"/>
-      <w:r>
-        <w:t xml:space="preserve"> deployment</w:t>
+      <w:r>
+        <w:t>The project does not cover the physical deployment of the website on specific servers or locations.</w:t>
       </w:r>
     </w:p>
     <w:p>
@@ -2626,26 +2632,7 @@
     </w:p>
     <w:p>
       <w:pPr>
-        <w:pBdr>
-          <w:top w:val="nil"/>
-          <w:left w:val="nil"/>
-          <w:bottom w:val="nil"/>
-          <w:right w:val="nil"/>
-          <w:between w:val="nil"/>
-        </w:pBdr>
-        <w:tabs>
-          <w:tab w:val="left" w:pos="720"/>
-          <w:tab w:val="left" w:pos="1440"/>
-          <w:tab w:val="right" w:pos="9360"/>
-        </w:tabs>
-        <w:ind w:firstLine="720"/>
-      </w:pPr>
-      <w:r>
-        <w:t>Administrator (1-3):</w:t>
-      </w:r>
-    </w:p>
-    <w:p>
-      <w:pPr>
+        <w:pStyle w:val="ListParagraph"/>
         <w:numPr>
           <w:ilvl w:val="0"/>
           <w:numId w:val="11"/>
@@ -2662,19 +2649,115 @@
           <w:tab w:val="left" w:pos="1440"/>
           <w:tab w:val="right" w:pos="9360"/>
         </w:tabs>
-        <w:spacing w:after="0"/>
-      </w:pPr>
-      <w:r>
-        <w:t xml:space="preserve">Make general changes to the </w:t>
-      </w:r>
-      <w:proofErr w:type="gramStart"/>
-      <w:r>
-        <w:t>website</w:t>
-      </w:r>
-      <w:proofErr w:type="gramEnd"/>
-    </w:p>
-    <w:p>
-      <w:pPr>
+        <w:rPr>
+          <w:b/>
+          <w:bCs/>
+        </w:rPr>
+      </w:pPr>
+      <w:r>
+        <w:rPr>
+          <w:b/>
+          <w:bCs/>
+        </w:rPr>
+        <w:t>Administrator (1-3</w:t>
+      </w:r>
+      <w:r>
+        <w:rPr>
+          <w:b/>
+          <w:bCs/>
+        </w:rPr>
+        <w:t xml:space="preserve"> individuals</w:t>
+      </w:r>
+      <w:r>
+        <w:rPr>
+          <w:b/>
+          <w:bCs/>
+        </w:rPr>
+        <w:t>)</w:t>
+      </w:r>
+      <w:r>
+        <w:rPr>
+          <w:b/>
+          <w:bCs/>
+        </w:rPr>
+        <w:t>:</w:t>
+      </w:r>
+    </w:p>
+    <w:p>
+      <w:pPr>
+        <w:pStyle w:val="ListParagraph"/>
+        <w:numPr>
+          <w:ilvl w:val="1"/>
+          <w:numId w:val="11"/>
+        </w:numPr>
+        <w:pBdr>
+          <w:top w:val="nil"/>
+          <w:left w:val="nil"/>
+          <w:bottom w:val="nil"/>
+          <w:right w:val="nil"/>
+          <w:between w:val="nil"/>
+        </w:pBdr>
+        <w:tabs>
+          <w:tab w:val="left" w:pos="720"/>
+          <w:tab w:val="left" w:pos="1440"/>
+          <w:tab w:val="right" w:pos="9360"/>
+        </w:tabs>
+      </w:pPr>
+      <w:r>
+        <w:t xml:space="preserve">Responsible for making general updates to the </w:t>
+      </w:r>
+      <w:r>
+        <w:t>website.</w:t>
+      </w:r>
+    </w:p>
+    <w:p>
+      <w:pPr>
+        <w:pStyle w:val="ListParagraph"/>
+        <w:numPr>
+          <w:ilvl w:val="1"/>
+          <w:numId w:val="11"/>
+        </w:numPr>
+        <w:pBdr>
+          <w:top w:val="nil"/>
+          <w:left w:val="nil"/>
+          <w:bottom w:val="nil"/>
+          <w:right w:val="nil"/>
+          <w:between w:val="nil"/>
+        </w:pBdr>
+        <w:tabs>
+          <w:tab w:val="left" w:pos="720"/>
+          <w:tab w:val="left" w:pos="1440"/>
+          <w:tab w:val="right" w:pos="9360"/>
+        </w:tabs>
+      </w:pPr>
+      <w:r>
+        <w:t>Completing</w:t>
+      </w:r>
+      <w:r>
+        <w:t xml:space="preserve"> administrative tasks crucial for smooth operation</w:t>
+      </w:r>
+    </w:p>
+    <w:p>
+      <w:pPr>
+        <w:pStyle w:val="ListParagraph"/>
+        <w:pBdr>
+          <w:top w:val="nil"/>
+          <w:left w:val="nil"/>
+          <w:bottom w:val="nil"/>
+          <w:right w:val="nil"/>
+          <w:between w:val="nil"/>
+        </w:pBdr>
+        <w:tabs>
+          <w:tab w:val="left" w:pos="720"/>
+          <w:tab w:val="left" w:pos="1440"/>
+          <w:tab w:val="right" w:pos="9360"/>
+        </w:tabs>
+        <w:ind w:left="2160"/>
+      </w:pPr>
+    </w:p>
+    <w:p>
+      <w:pPr>
+        <w:pStyle w:val="ListParagraph"/>
         <w:numPr>
           <w:ilvl w:val="0"/>
           <w:numId w:val="11"/>
@@ -2691,37 +2774,53 @@
           <w:tab w:val="left" w:pos="1440"/>
           <w:tab w:val="right" w:pos="9360"/>
         </w:tabs>
-      </w:pPr>
-      <w:r>
-        <w:t>Administrative tasks</w:t>
-      </w:r>
-    </w:p>
-    <w:p>
-      <w:pPr>
-        <w:pBdr>
-          <w:top w:val="nil"/>
-          <w:left w:val="nil"/>
-          <w:bottom w:val="nil"/>
-          <w:right w:val="nil"/>
-          <w:between w:val="nil"/>
-        </w:pBdr>
-        <w:tabs>
-          <w:tab w:val="left" w:pos="720"/>
-          <w:tab w:val="left" w:pos="1440"/>
-          <w:tab w:val="right" w:pos="9360"/>
-        </w:tabs>
-        <w:ind w:left="0"/>
-      </w:pPr>
-      <w:r>
-        <w:tab/>
-        <w:t>Property owner (1-12, depending on the number of property owners):</w:t>
-      </w:r>
-    </w:p>
-    <w:p>
-      <w:pPr>
+        <w:rPr>
+          <w:b/>
+          <w:bCs/>
+        </w:rPr>
+      </w:pPr>
+      <w:r>
+        <w:rPr>
+          <w:b/>
+          <w:bCs/>
+        </w:rPr>
+        <w:t xml:space="preserve">Property </w:t>
+      </w:r>
+      <w:r>
+        <w:rPr>
+          <w:b/>
+          <w:bCs/>
+        </w:rPr>
+        <w:t>Owners</w:t>
+      </w:r>
+      <w:r>
+        <w:rPr>
+          <w:b/>
+          <w:bCs/>
+        </w:rPr>
+        <w:t xml:space="preserve"> (</w:t>
+      </w:r>
+      <w:r>
+        <w:rPr>
+          <w:b/>
+          <w:bCs/>
+        </w:rPr>
+        <w:t>ranging from 1 to 12, depending on property count</w:t>
+      </w:r>
+      <w:r>
+        <w:rPr>
+          <w:b/>
+          <w:bCs/>
+        </w:rPr>
+        <w:t>):</w:t>
+      </w:r>
+    </w:p>
+    <w:p>
+      <w:pPr>
+        <w:pStyle w:val="ListParagraph"/>
         <w:numPr>
-          <w:ilvl w:val="0"/>
-          <w:numId w:val="2"/>
+          <w:ilvl w:val="1"/>
+          <w:numId w:val="11"/>
         </w:numPr>
         <w:pBdr>
           <w:top w:val="nil"/>
@@ -2735,23 +2834,20 @@
           <w:tab w:val="left" w:pos="1440"/>
           <w:tab w:val="right" w:pos="9360"/>
         </w:tabs>
-        <w:spacing w:after="0"/>
-        <w:ind w:left="1417"/>
-      </w:pPr>
-      <w:r>
-        <w:t xml:space="preserve">Manage </w:t>
-      </w:r>
-      <w:proofErr w:type="gramStart"/>
-      <w:r>
-        <w:t>bookings</w:t>
-      </w:r>
-      <w:proofErr w:type="gramEnd"/>
-    </w:p>
-    <w:p>
-      <w:pPr>
+      </w:pPr>
+      <w:r>
+        <w:t xml:space="preserve">Tasked with managing </w:t>
+      </w:r>
+      <w:r>
+        <w:t>bookings requested on their property.</w:t>
+      </w:r>
+    </w:p>
+    <w:p>
+      <w:pPr>
+        <w:pStyle w:val="ListParagraph"/>
         <w:numPr>
           <w:ilvl w:val="1"/>
-          <w:numId w:val="2"/>
+          <w:numId w:val="11"/>
         </w:numPr>
         <w:pBdr>
           <w:top w:val="nil"/>
@@ -2761,17 +2857,24 @@
           <w:between w:val="nil"/>
         </w:pBdr>
         <w:tabs>
-          <w:tab w:val="left" w:pos="1410"/>
+          <w:tab w:val="left" w:pos="720"/>
           <w:tab w:val="left" w:pos="1440"/>
           <w:tab w:val="right" w:pos="9360"/>
         </w:tabs>
       </w:pPr>
       <w:r>
-        <w:t>Change property details on the website</w:t>
-      </w:r>
-    </w:p>
-    <w:p>
-      <w:pPr>
+        <w:t>Ability</w:t>
+      </w:r>
+      <w:r>
+        <w:t xml:space="preserve"> to modify property details featured on the website</w:t>
+      </w:r>
+      <w:r>
+        <w:t>.</w:t>
+      </w:r>
+    </w:p>
+    <w:p>
+      <w:pPr>
+        <w:pStyle w:val="ListParagraph"/>
         <w:pBdr>
           <w:top w:val="nil"/>
           <w:left w:val="nil"/>
@@ -2784,17 +2887,15 @@
           <w:tab w:val="left" w:pos="1440"/>
           <w:tab w:val="right" w:pos="9360"/>
         </w:tabs>
-        <w:ind w:firstLine="720"/>
-      </w:pPr>
-      <w:r>
-        <w:t>Customer (1-1000):</w:t>
-      </w:r>
-    </w:p>
-    <w:p>
-      <w:pPr>
+        <w:ind w:left="2160"/>
+      </w:pPr>
+    </w:p>
+    <w:p>
+      <w:pPr>
+        <w:pStyle w:val="ListParagraph"/>
         <w:numPr>
           <w:ilvl w:val="0"/>
-          <w:numId w:val="1"/>
+          <w:numId w:val="11"/>
         </w:numPr>
         <w:pBdr>
           <w:top w:val="nil"/>
@@ -2808,17 +2909,39 @@
           <w:tab w:val="left" w:pos="1440"/>
           <w:tab w:val="right" w:pos="9360"/>
         </w:tabs>
-        <w:spacing w:after="0"/>
-      </w:pPr>
-      <w:r>
-        <w:t>Place bookings</w:t>
-      </w:r>
-    </w:p>
-    <w:p>
-      <w:pPr>
+        <w:rPr>
+          <w:b/>
+          <w:bCs/>
+        </w:rPr>
+      </w:pPr>
+      <w:r>
+        <w:rPr>
+          <w:b/>
+          <w:bCs/>
+        </w:rPr>
+        <w:t>Customer (</w:t>
+      </w:r>
+      <w:r>
+        <w:rPr>
+          <w:b/>
+          <w:bCs/>
+        </w:rPr>
+        <w:t>potentially numbering up to 1000</w:t>
+      </w:r>
+      <w:r>
+        <w:rPr>
+          <w:b/>
+          <w:bCs/>
+        </w:rPr>
+        <w:t>):</w:t>
+      </w:r>
+    </w:p>
+    <w:p>
+      <w:pPr>
+        <w:pStyle w:val="ListParagraph"/>
         <w:numPr>
-          <w:ilvl w:val="0"/>
-          <w:numId w:val="1"/>
+          <w:ilvl w:val="1"/>
+          <w:numId w:val="11"/>
         </w:numPr>
         <w:pBdr>
           <w:top w:val="nil"/>
@@ -2834,13 +2957,36 @@
         </w:tabs>
       </w:pPr>
       <w:r>
-        <w:t xml:space="preserve">Edit </w:t>
-      </w:r>
-      <w:proofErr w:type="gramStart"/>
-      <w:r>
-        <w:t>bookings</w:t>
-      </w:r>
-      <w:proofErr w:type="gramEnd"/>
+        <w:lastRenderedPageBreak/>
+        <w:t>Customers will be able to make bookings through the website</w:t>
+      </w:r>
+      <w:r>
+        <w:t>.</w:t>
+      </w:r>
+    </w:p>
+    <w:p>
+      <w:pPr>
+        <w:pStyle w:val="ListParagraph"/>
+        <w:numPr>
+          <w:ilvl w:val="1"/>
+          <w:numId w:val="11"/>
+        </w:numPr>
+        <w:pBdr>
+          <w:top w:val="nil"/>
+          <w:left w:val="nil"/>
+          <w:bottom w:val="nil"/>
+          <w:right w:val="nil"/>
+          <w:between w:val="nil"/>
+        </w:pBdr>
+        <w:tabs>
+          <w:tab w:val="left" w:pos="720"/>
+          <w:tab w:val="left" w:pos="1440"/>
+          <w:tab w:val="right" w:pos="9360"/>
+        </w:tabs>
+      </w:pPr>
+      <w:r>
+        <w:t>Ability to modify or edit their bookings as needed.</w:t>
+      </w:r>
     </w:p>
     <w:p>
       <w:pPr>
@@ -2848,7 +2994,6 @@
       </w:pPr>
       <w:bookmarkStart w:id="8" w:name="_Toc142765331"/>
       <w:r>
-        <w:lastRenderedPageBreak/>
         <w:t>Section 2.</w:t>
       </w:r>
       <w:r>
@@ -2890,13 +3035,8 @@
         <w:ind w:firstLine="360"/>
       </w:pPr>
       <w:r>
-        <w:t xml:space="preserve">The client will handle the maintenance of the </w:t>
-      </w:r>
-      <w:proofErr w:type="gramStart"/>
-      <w:r>
-        <w:t>website</w:t>
-      </w:r>
-      <w:proofErr w:type="gramEnd"/>
+        <w:t>The client will handle the maintenance of the website</w:t>
+      </w:r>
     </w:p>
     <w:p>
       <w:pPr>
@@ -2908,13 +3048,8 @@
         <w:ind w:firstLine="360"/>
       </w:pPr>
       <w:r>
-        <w:t xml:space="preserve">IT-Infrastructure will be handled by the </w:t>
-      </w:r>
-      <w:proofErr w:type="gramStart"/>
-      <w:r>
-        <w:t>client</w:t>
-      </w:r>
-      <w:proofErr w:type="gramEnd"/>
+        <w:t>IT-Infrastructure will be handled by the client</w:t>
+      </w:r>
     </w:p>
     <w:p>
       <w:pPr>
@@ -2925,13 +3060,8 @@
         <w:ind w:firstLine="360"/>
       </w:pPr>
       <w:r>
-        <w:t xml:space="preserve">Financial capabilities to fulfill the required </w:t>
-      </w:r>
-      <w:proofErr w:type="gramStart"/>
-      <w:r>
-        <w:t>payment</w:t>
-      </w:r>
-      <w:proofErr w:type="gramEnd"/>
+        <w:t>Financial capabilities to fulfill the required payment</w:t>
+      </w:r>
     </w:p>
     <w:p>
       <w:pPr>
@@ -2958,13 +3088,8 @@
         <w:ind w:firstLine="360"/>
       </w:pPr>
       <w:r>
-        <w:t xml:space="preserve">The client provides images and information about the </w:t>
-      </w:r>
-      <w:proofErr w:type="gramStart"/>
-      <w:r>
-        <w:t>properties</w:t>
-      </w:r>
-      <w:proofErr w:type="gramEnd"/>
+        <w:t>The client provides images and information about the properties</w:t>
+      </w:r>
     </w:p>
     <w:p>
       <w:pPr>
@@ -3194,13 +3319,8 @@
         <w:spacing w:after="0"/>
         <w:ind w:firstLine="360"/>
       </w:pPr>
-      <w:proofErr w:type="spellStart"/>
-      <w:r>
-        <w:t>Maori</w:t>
-      </w:r>
-      <w:proofErr w:type="spellEnd"/>
-      <w:r>
-        <w:t xml:space="preserve"> themed website design</w:t>
+      <w:r>
+        <w:t>Maori themed website design</w:t>
       </w:r>
     </w:p>
     <w:p>
@@ -3231,19 +3351,9 @@
         <w:spacing w:after="0"/>
         <w:ind w:firstLine="360"/>
       </w:pPr>
-      <w:proofErr w:type="spellStart"/>
-      <w:r>
-        <w:t>Longterm</w:t>
-      </w:r>
-      <w:proofErr w:type="spellEnd"/>
-      <w:r>
-        <w:t xml:space="preserve"> booking </w:t>
-      </w:r>
-      <w:proofErr w:type="gramStart"/>
-      <w:r>
-        <w:t>negotiable</w:t>
-      </w:r>
-      <w:proofErr w:type="gramEnd"/>
+      <w:r>
+        <w:t>Longterm booking negotiable</w:t>
+      </w:r>
     </w:p>
     <w:p>
       <w:pPr>
@@ -3274,13 +3384,8 @@
         <w:ind w:firstLine="360"/>
       </w:pPr>
       <w:r>
-        <w:t xml:space="preserve">Properties can be added, edited, and removed from the </w:t>
-      </w:r>
-      <w:proofErr w:type="gramStart"/>
-      <w:r>
-        <w:t>website</w:t>
-      </w:r>
-      <w:proofErr w:type="gramEnd"/>
+        <w:t>Properties can be added, edited, and removed from the website</w:t>
+      </w:r>
     </w:p>
     <w:p>
       <w:pPr>
@@ -3327,13 +3432,8 @@
         <w:ind w:firstLine="360"/>
       </w:pPr>
       <w:r>
-        <w:t xml:space="preserve">Bookings can be placed, altered, and </w:t>
-      </w:r>
-      <w:proofErr w:type="gramStart"/>
-      <w:r>
-        <w:t>canceled</w:t>
-      </w:r>
-      <w:proofErr w:type="gramEnd"/>
+        <w:t>Bookings can be placed, altered, and canceled</w:t>
+      </w:r>
     </w:p>
     <w:p>
       <w:pPr>
@@ -3379,13 +3479,8 @@
         <w:ind w:firstLine="360"/>
       </w:pPr>
       <w:r>
-        <w:t xml:space="preserve">Ability to create and manage user </w:t>
-      </w:r>
-      <w:proofErr w:type="gramStart"/>
-      <w:r>
-        <w:t>profiles</w:t>
-      </w:r>
-      <w:proofErr w:type="gramEnd"/>
+        <w:t>Ability to create and manage user profiles</w:t>
+      </w:r>
     </w:p>
     <w:p>
       <w:pPr>
@@ -3438,15 +3533,7 @@
         <w:ind w:firstLine="360"/>
       </w:pPr>
       <w:r>
-        <w:t>Only entire properties can be booked (</w:t>
-      </w:r>
-      <w:proofErr w:type="spellStart"/>
-      <w:r>
-        <w:t>not</w:t>
-      </w:r>
-      <w:proofErr w:type="spellEnd"/>
-      <w:r>
-        <w:t xml:space="preserve"> single rooms)</w:t>
+        <w:t>Only entire properties can be booked (not single rooms)</w:t>
       </w:r>
     </w:p>
     <w:p>
@@ -3478,15 +3565,7 @@
         <w:ind w:firstLine="360"/>
       </w:pPr>
       <w:r>
-        <w:t xml:space="preserve">Using </w:t>
-      </w:r>
-      <w:proofErr w:type="spellStart"/>
-      <w:r>
-        <w:t>UniformServer</w:t>
-      </w:r>
-      <w:proofErr w:type="spellEnd"/>
-      <w:r>
-        <w:t xml:space="preserve"> for development</w:t>
+        <w:t>Using UniformServer for development</w:t>
       </w:r>
     </w:p>
     <w:p>
@@ -3517,13 +3596,8 @@
         <w:ind w:firstLine="360"/>
       </w:pPr>
       <w:r>
-        <w:t xml:space="preserve">Support multiple language </w:t>
-      </w:r>
-      <w:proofErr w:type="gramStart"/>
-      <w:r>
-        <w:t>settings</w:t>
-      </w:r>
-      <w:proofErr w:type="gramEnd"/>
+        <w:t>Support multiple language settings</w:t>
+      </w:r>
     </w:p>
     <w:p>
       <w:pPr>
@@ -3605,23 +3679,7 @@
         <w:ind w:firstLine="360"/>
       </w:pPr>
       <w:r>
-        <w:t>Implementation of (</w:t>
-      </w:r>
-      <w:proofErr w:type="spellStart"/>
-      <w:r>
-        <w:t>payed</w:t>
-      </w:r>
-      <w:proofErr w:type="spellEnd"/>
-      <w:r>
-        <w:t>) third-</w:t>
-      </w:r>
-      <w:proofErr w:type="gramStart"/>
-      <w:r>
-        <w:t>party  services</w:t>
-      </w:r>
-      <w:proofErr w:type="gramEnd"/>
-      <w:r>
-        <w:t xml:space="preserve"> (payment and photo identification)</w:t>
+        <w:t>Implementation of (payed) third-party  services (payment and photo identification)</w:t>
       </w:r>
     </w:p>
     <w:p>
@@ -3655,15 +3713,7 @@
         <w:ind w:firstLine="360"/>
       </w:pPr>
       <w:r>
-        <w:t xml:space="preserve">Recommendations, </w:t>
-      </w:r>
-      <w:proofErr w:type="gramStart"/>
-      <w:r>
-        <w:t>discounts</w:t>
-      </w:r>
-      <w:proofErr w:type="gramEnd"/>
-      <w:r>
-        <w:t xml:space="preserve"> and promotions for certain users</w:t>
+        <w:t>Recommendations, discounts and promotions for certain users</w:t>
       </w:r>
     </w:p>
     <w:p>
@@ -5732,6 +5782,16 @@
       <w:u w:val="single"/>
     </w:rPr>
   </w:style>
+  <w:style w:type="paragraph" w:styleId="ListParagraph">
+    <w:name w:val="List Paragraph"/>
+    <w:basedOn w:val="Normal"/>
+    <w:uiPriority w:val="34"/>
+    <w:qFormat/>
+    <w:rsid w:val="006054E0"/>
+    <w:pPr>
+      <w:contextualSpacing/>
+    </w:pPr>
+  </w:style>
 </w:styles>
 </file>
 

</xml_diff>